<commit_message>
new wordocx with rego
</commit_message>
<xml_diff>
--- a/assets/files/Public_Sport_History_and_Community_Sport_Draft_Program.docx
+++ b/assets/files/Public_Sport_History_and_Community_Sport_Draft_Program.docx
@@ -98,7 +98,7 @@
                 <w:lang w:val="en-AU" w:eastAsia="en-AU"/>
               </w:rPr>
               <w:drawing>
-                <wp:anchor distT="0" distB="0" distL="114300" distR="114300" simplePos="0" relativeHeight="251659264" behindDoc="0" locked="0" layoutInCell="1" allowOverlap="1" wp14:anchorId="6C6DA04A" wp14:editId="794C6D8A">
+                <wp:anchor distT="0" distB="0" distL="114300" distR="114300" simplePos="0" relativeHeight="251659264" behindDoc="0" locked="0" layoutInCell="1" allowOverlap="1" wp14:anchorId="6C6DA04A" wp14:editId="5734F1DA">
                   <wp:simplePos x="0" y="0"/>
                   <wp:positionH relativeFrom="column">
                     <wp:posOffset>711102</wp:posOffset>
@@ -175,6 +175,7 @@
                 <w:rFonts w:cstheme="minorHAnsi"/>
                 <w:b/>
                 <w:bCs/>
+                <w:noProof/>
                 <w:sz w:val="28"/>
                 <w:szCs w:val="28"/>
               </w:rPr>
@@ -314,6 +315,43 @@
           <w:rFonts w:cstheme="minorHAnsi"/>
           <w:b/>
           <w:bCs/>
+          <w:sz w:val="24"/>
+          <w:szCs w:val="24"/>
+        </w:rPr>
+      </w:pPr>
+      <w:hyperlink r:id="rId10" w:history="1">
+        <w:r>
+          <w:rPr>
+            <w:rStyle w:val="Hyperlink"/>
+            <w:rFonts w:cstheme="minorHAnsi"/>
+            <w:b/>
+            <w:bCs/>
+            <w:sz w:val="24"/>
+            <w:szCs w:val="24"/>
+          </w:rPr>
+          <w:t>Registration</w:t>
+        </w:r>
+      </w:hyperlink>
+    </w:p>
+    <w:p>
+      <w:pPr>
+        <w:jc w:val="center"/>
+        <w:rPr>
+          <w:rFonts w:cstheme="minorHAnsi"/>
+          <w:b/>
+          <w:bCs/>
+          <w:sz w:val="24"/>
+          <w:szCs w:val="24"/>
+        </w:rPr>
+      </w:pPr>
+    </w:p>
+    <w:p>
+      <w:pPr>
+        <w:jc w:val="center"/>
+        <w:rPr>
+          <w:rFonts w:cstheme="minorHAnsi"/>
+          <w:b/>
+          <w:bCs/>
           <w:sz w:val="28"/>
           <w:szCs w:val="28"/>
         </w:rPr>
@@ -328,6 +366,18 @@
         </w:rPr>
         <w:t>PROGRAM</w:t>
       </w:r>
+    </w:p>
+    <w:p>
+      <w:pPr>
+        <w:jc w:val="center"/>
+        <w:rPr>
+          <w:rFonts w:cstheme="minorHAnsi"/>
+          <w:b/>
+          <w:bCs/>
+          <w:sz w:val="28"/>
+          <w:szCs w:val="28"/>
+        </w:rPr>
+      </w:pPr>
     </w:p>
     <w:p>
       <w:pPr>
@@ -824,6 +874,7 @@
                 <w:szCs w:val="24"/>
                 <w:lang w:val="en-AU" w:eastAsia="en-GB"/>
               </w:rPr>
+              <w:lastRenderedPageBreak/>
               <w:t xml:space="preserve">Sarah </w:t>
             </w:r>
             <w:proofErr w:type="spellStart"/>
@@ -1008,29 +1059,7 @@
                 <w:szCs w:val="24"/>
                 <w:lang w:val="en-AU" w:eastAsia="en-GB"/>
               </w:rPr>
-              <w:t xml:space="preserve"> </w:t>
-            </w:r>
-            <w:proofErr w:type="spellStart"/>
-            <w:r>
-              <w:rPr>
-                <w:rFonts w:ascii="Calibri" w:eastAsia="Times New Roman" w:hAnsi="Calibri" w:cs="Calibri"/>
-                <w:color w:val="000000"/>
-                <w:sz w:val="24"/>
-                <w:szCs w:val="24"/>
-                <w:lang w:val="en-AU" w:eastAsia="en-GB"/>
-              </w:rPr>
-              <w:t>Ueshiba</w:t>
-            </w:r>
-            <w:proofErr w:type="spellEnd"/>
-            <w:r>
-              <w:rPr>
-                <w:rFonts w:ascii="Calibri" w:eastAsia="Times New Roman" w:hAnsi="Calibri" w:cs="Calibri"/>
-                <w:color w:val="000000"/>
-                <w:sz w:val="24"/>
-                <w:szCs w:val="24"/>
-                <w:lang w:val="en-AU" w:eastAsia="en-GB"/>
-              </w:rPr>
-              <w:t>, historical memory, and the internationalisation of aikido, 1948-1984</w:t>
+              <w:t xml:space="preserve"> Ueshiba, historical memory, and the internationalisation of aikido, 1948-1984</w:t>
             </w:r>
           </w:p>
         </w:tc>
@@ -1062,7 +1091,6 @@
           <w:sz w:val="24"/>
           <w:szCs w:val="24"/>
         </w:rPr>
-        <w:lastRenderedPageBreak/>
         <w:t>11.30am – 11.45am</w:t>
       </w:r>
       <w:r>
@@ -1212,7 +1240,57 @@
                 <w:szCs w:val="24"/>
                 <w:lang w:val="en-AU" w:eastAsia="en-GB"/>
               </w:rPr>
-              <w:t>Rob</w:t>
+              <w:t xml:space="preserve">Rob </w:t>
+            </w:r>
+            <w:r>
+              <w:rPr>
+                <w:rFonts w:ascii="Calibri" w:eastAsia="Times New Roman" w:hAnsi="Calibri" w:cs="Calibri"/>
+                <w:color w:val="000000"/>
+                <w:sz w:val="24"/>
+                <w:szCs w:val="24"/>
+                <w:lang w:val="en-AU" w:eastAsia="en-GB"/>
+              </w:rPr>
+              <w:t xml:space="preserve">Hess, </w:t>
+            </w:r>
+            <w:r>
+              <w:rPr>
+                <w:rFonts w:ascii="Calibri" w:eastAsia="Times New Roman" w:hAnsi="Calibri" w:cs="Calibri"/>
+                <w:color w:val="000000"/>
+                <w:sz w:val="24"/>
+                <w:szCs w:val="24"/>
+                <w:lang w:val="en-AU" w:eastAsia="en-GB"/>
+              </w:rPr>
+              <w:t xml:space="preserve">Kirby </w:t>
+            </w:r>
+            <w:r>
+              <w:rPr>
+                <w:rFonts w:ascii="Calibri" w:eastAsia="Times New Roman" w:hAnsi="Calibri" w:cs="Calibri"/>
+                <w:color w:val="000000"/>
+                <w:sz w:val="24"/>
+                <w:szCs w:val="24"/>
+                <w:lang w:val="en-AU" w:eastAsia="en-GB"/>
+              </w:rPr>
+              <w:t xml:space="preserve">Fenwick, </w:t>
+            </w:r>
+            <w:r>
+              <w:rPr>
+                <w:rFonts w:ascii="Calibri" w:eastAsia="Times New Roman" w:hAnsi="Calibri" w:cs="Calibri"/>
+                <w:color w:val="000000"/>
+                <w:sz w:val="24"/>
+                <w:szCs w:val="24"/>
+                <w:lang w:val="en-AU" w:eastAsia="en-GB"/>
+              </w:rPr>
+              <w:t xml:space="preserve">Kasey </w:t>
+            </w:r>
+            <w:r>
+              <w:rPr>
+                <w:rFonts w:ascii="Calibri" w:eastAsia="Times New Roman" w:hAnsi="Calibri" w:cs="Calibri"/>
+                <w:color w:val="000000"/>
+                <w:sz w:val="24"/>
+                <w:szCs w:val="24"/>
+                <w:lang w:val="en-AU" w:eastAsia="en-GB"/>
+              </w:rPr>
+              <w:t>Symons</w:t>
             </w:r>
             <w:r>
               <w:rPr>
@@ -1232,76 +1310,6 @@
                 <w:szCs w:val="24"/>
                 <w:lang w:val="en-AU" w:eastAsia="en-GB"/>
               </w:rPr>
-              <w:t xml:space="preserve">Hess, </w:t>
-            </w:r>
-            <w:r>
-              <w:rPr>
-                <w:rFonts w:ascii="Calibri" w:eastAsia="Times New Roman" w:hAnsi="Calibri" w:cs="Calibri"/>
-                <w:color w:val="000000"/>
-                <w:sz w:val="24"/>
-                <w:szCs w:val="24"/>
-                <w:lang w:val="en-AU" w:eastAsia="en-GB"/>
-              </w:rPr>
-              <w:t>Kirby</w:t>
-            </w:r>
-            <w:r>
-              <w:rPr>
-                <w:rFonts w:ascii="Calibri" w:eastAsia="Times New Roman" w:hAnsi="Calibri" w:cs="Calibri"/>
-                <w:color w:val="000000"/>
-                <w:sz w:val="24"/>
-                <w:szCs w:val="24"/>
-                <w:lang w:val="en-AU" w:eastAsia="en-GB"/>
-              </w:rPr>
-              <w:t xml:space="preserve"> </w:t>
-            </w:r>
-            <w:r>
-              <w:rPr>
-                <w:rFonts w:ascii="Calibri" w:eastAsia="Times New Roman" w:hAnsi="Calibri" w:cs="Calibri"/>
-                <w:color w:val="000000"/>
-                <w:sz w:val="24"/>
-                <w:szCs w:val="24"/>
-                <w:lang w:val="en-AU" w:eastAsia="en-GB"/>
-              </w:rPr>
-              <w:t xml:space="preserve">Fenwick, </w:t>
-            </w:r>
-            <w:r>
-              <w:rPr>
-                <w:rFonts w:ascii="Calibri" w:eastAsia="Times New Roman" w:hAnsi="Calibri" w:cs="Calibri"/>
-                <w:color w:val="000000"/>
-                <w:sz w:val="24"/>
-                <w:szCs w:val="24"/>
-                <w:lang w:val="en-AU" w:eastAsia="en-GB"/>
-              </w:rPr>
-              <w:t xml:space="preserve">Kasey </w:t>
-            </w:r>
-            <w:r>
-              <w:rPr>
-                <w:rFonts w:ascii="Calibri" w:eastAsia="Times New Roman" w:hAnsi="Calibri" w:cs="Calibri"/>
-                <w:color w:val="000000"/>
-                <w:sz w:val="24"/>
-                <w:szCs w:val="24"/>
-                <w:lang w:val="en-AU" w:eastAsia="en-GB"/>
-              </w:rPr>
-              <w:t>Symons</w:t>
-            </w:r>
-            <w:r>
-              <w:rPr>
-                <w:rFonts w:ascii="Calibri" w:eastAsia="Times New Roman" w:hAnsi="Calibri" w:cs="Calibri"/>
-                <w:color w:val="000000"/>
-                <w:sz w:val="24"/>
-                <w:szCs w:val="24"/>
-                <w:lang w:val="en-AU" w:eastAsia="en-GB"/>
-              </w:rPr>
-              <w:t xml:space="preserve"> </w:t>
-            </w:r>
-            <w:r>
-              <w:rPr>
-                <w:rFonts w:ascii="Calibri" w:eastAsia="Times New Roman" w:hAnsi="Calibri" w:cs="Calibri"/>
-                <w:color w:val="000000"/>
-                <w:sz w:val="24"/>
-                <w:szCs w:val="24"/>
-                <w:lang w:val="en-AU" w:eastAsia="en-GB"/>
-              </w:rPr>
               <w:t xml:space="preserve">&amp; </w:t>
             </w:r>
             <w:r>
@@ -1312,17 +1320,7 @@
                 <w:szCs w:val="24"/>
                 <w:lang w:val="en-AU" w:eastAsia="en-GB"/>
               </w:rPr>
-              <w:t>Bess</w:t>
-            </w:r>
-            <w:r>
-              <w:rPr>
-                <w:rFonts w:ascii="Calibri" w:eastAsia="Times New Roman" w:hAnsi="Calibri" w:cs="Calibri"/>
-                <w:color w:val="000000"/>
-                <w:sz w:val="24"/>
-                <w:szCs w:val="24"/>
-                <w:lang w:val="en-AU" w:eastAsia="en-GB"/>
-              </w:rPr>
-              <w:t xml:space="preserve"> </w:t>
+              <w:t xml:space="preserve">Bess </w:t>
             </w:r>
             <w:proofErr w:type="spellStart"/>
             <w:r>
@@ -1404,29 +1402,7 @@
                 <w:szCs w:val="24"/>
                 <w:lang w:val="en-AU" w:eastAsia="en-GB"/>
               </w:rPr>
-              <w:t xml:space="preserve">History, </w:t>
-            </w:r>
-            <w:proofErr w:type="gramStart"/>
-            <w:r>
-              <w:rPr>
-                <w:rFonts w:ascii="Calibri" w:eastAsia="Times New Roman" w:hAnsi="Calibri" w:cs="Calibri"/>
-                <w:color w:val="000000"/>
-                <w:sz w:val="24"/>
-                <w:szCs w:val="24"/>
-                <w:lang w:val="en-AU" w:eastAsia="en-GB"/>
-              </w:rPr>
-              <w:t>Heritage</w:t>
-            </w:r>
-            <w:proofErr w:type="gramEnd"/>
-            <w:r>
-              <w:rPr>
-                <w:rFonts w:ascii="Calibri" w:eastAsia="Times New Roman" w:hAnsi="Calibri" w:cs="Calibri"/>
-                <w:color w:val="000000"/>
-                <w:sz w:val="24"/>
-                <w:szCs w:val="24"/>
-                <w:lang w:val="en-AU" w:eastAsia="en-GB"/>
-              </w:rPr>
-              <w:t xml:space="preserve"> and Material Culture … Netball Victoria</w:t>
+              <w:t>History, Heritage and Material Culture … Netball Victoria</w:t>
             </w:r>
           </w:p>
         </w:tc>
@@ -1466,17 +1442,7 @@
                 <w:szCs w:val="24"/>
                 <w:lang w:val="en-AU" w:eastAsia="en-GB"/>
               </w:rPr>
-              <w:t>Alexandra</w:t>
-            </w:r>
-            <w:r>
-              <w:rPr>
-                <w:rFonts w:ascii="Calibri" w:eastAsia="Times New Roman" w:hAnsi="Calibri" w:cs="Calibri"/>
-                <w:color w:val="000000"/>
-                <w:sz w:val="24"/>
-                <w:szCs w:val="24"/>
-                <w:lang w:val="en-AU" w:eastAsia="en-GB"/>
-              </w:rPr>
-              <w:t xml:space="preserve"> </w:t>
+              <w:t xml:space="preserve">Alexandra </w:t>
             </w:r>
             <w:r>
               <w:rPr>
@@ -1556,29 +1522,7 @@
                 <w:szCs w:val="24"/>
                 <w:lang w:val="en-AU" w:eastAsia="en-GB"/>
               </w:rPr>
-              <w:t xml:space="preserve">The Glory Years: </w:t>
-            </w:r>
-            <w:proofErr w:type="gramStart"/>
-            <w:r>
-              <w:rPr>
-                <w:rFonts w:ascii="Calibri" w:eastAsia="Times New Roman" w:hAnsi="Calibri" w:cs="Calibri"/>
-                <w:color w:val="000000"/>
-                <w:sz w:val="24"/>
-                <w:szCs w:val="24"/>
-                <w:lang w:val="en-AU" w:eastAsia="en-GB"/>
-              </w:rPr>
-              <w:t>the</w:t>
-            </w:r>
-            <w:proofErr w:type="gramEnd"/>
-            <w:r>
-              <w:rPr>
-                <w:rFonts w:ascii="Calibri" w:eastAsia="Times New Roman" w:hAnsi="Calibri" w:cs="Calibri"/>
-                <w:color w:val="000000"/>
-                <w:sz w:val="24"/>
-                <w:szCs w:val="24"/>
-                <w:lang w:val="en-AU" w:eastAsia="en-GB"/>
-              </w:rPr>
-              <w:t xml:space="preserve"> West Australian Football League during the 1970s and 1980s</w:t>
+              <w:t>The Glory Years: the West Australian Football League during the 1970s and 1980s</w:t>
             </w:r>
           </w:p>
         </w:tc>
@@ -1618,17 +1562,7 @@
                 <w:szCs w:val="24"/>
                 <w:lang w:val="en-AU" w:eastAsia="en-GB"/>
               </w:rPr>
-              <w:t>Aaron</w:t>
-            </w:r>
-            <w:r>
-              <w:rPr>
-                <w:rFonts w:ascii="Calibri" w:eastAsia="Times New Roman" w:hAnsi="Calibri" w:cs="Calibri"/>
-                <w:color w:val="000000"/>
-                <w:sz w:val="24"/>
-                <w:szCs w:val="24"/>
-                <w:lang w:val="en-AU" w:eastAsia="en-GB"/>
-              </w:rPr>
-              <w:t xml:space="preserve"> </w:t>
+              <w:t xml:space="preserve">Aaron </w:t>
             </w:r>
             <w:r>
               <w:rPr>
@@ -1708,29 +1642,7 @@
                 <w:szCs w:val="24"/>
                 <w:lang w:val="en-AU" w:eastAsia="en-GB"/>
               </w:rPr>
-              <w:t>Memorialisation, nation-</w:t>
-            </w:r>
-            <w:proofErr w:type="gramStart"/>
-            <w:r>
-              <w:rPr>
-                <w:rFonts w:ascii="Calibri" w:eastAsia="Times New Roman" w:hAnsi="Calibri" w:cs="Calibri"/>
-                <w:color w:val="000000"/>
-                <w:sz w:val="24"/>
-                <w:szCs w:val="24"/>
-                <w:lang w:val="en-AU" w:eastAsia="en-GB"/>
-              </w:rPr>
-              <w:t>building</w:t>
-            </w:r>
-            <w:proofErr w:type="gramEnd"/>
-            <w:r>
-              <w:rPr>
-                <w:rFonts w:ascii="Calibri" w:eastAsia="Times New Roman" w:hAnsi="Calibri" w:cs="Calibri"/>
-                <w:color w:val="000000"/>
-                <w:sz w:val="24"/>
-                <w:szCs w:val="24"/>
-                <w:lang w:val="en-AU" w:eastAsia="en-GB"/>
-              </w:rPr>
-              <w:t xml:space="preserve"> and sporting celebration: the Araneta Coliseum as a site of memory</w:t>
+              <w:t>Memorialisation, nation-building and sporting celebration: the Araneta Coliseum as a site of memory</w:t>
             </w:r>
           </w:p>
         </w:tc>
@@ -1908,17 +1820,7 @@
                 <w:szCs w:val="24"/>
                 <w:lang w:val="en-AU" w:eastAsia="en-GB"/>
               </w:rPr>
-              <w:t>Ian</w:t>
-            </w:r>
-            <w:r>
-              <w:rPr>
-                <w:rFonts w:ascii="Calibri" w:eastAsia="Times New Roman" w:hAnsi="Calibri" w:cs="Calibri"/>
-                <w:color w:val="000000"/>
-                <w:sz w:val="24"/>
-                <w:szCs w:val="24"/>
-                <w:lang w:val="en-AU" w:eastAsia="en-GB"/>
-              </w:rPr>
-              <w:t xml:space="preserve"> </w:t>
+              <w:t xml:space="preserve">Ian </w:t>
             </w:r>
             <w:r>
               <w:rPr>
@@ -2062,17 +1964,7 @@
                 <w:szCs w:val="24"/>
                 <w:lang w:val="en-AU" w:eastAsia="en-GB"/>
               </w:rPr>
-              <w:t>Greg</w:t>
-            </w:r>
-            <w:r>
-              <w:rPr>
-                <w:rFonts w:ascii="Calibri" w:eastAsia="Times New Roman" w:hAnsi="Calibri" w:cs="Calibri"/>
-                <w:color w:val="000000"/>
-                <w:sz w:val="24"/>
-                <w:szCs w:val="24"/>
-                <w:lang w:val="en-AU" w:eastAsia="en-GB"/>
-              </w:rPr>
-              <w:t xml:space="preserve"> </w:t>
+              <w:t xml:space="preserve">Greg </w:t>
             </w:r>
             <w:r>
               <w:rPr>
@@ -2232,17 +2124,7 @@
                 <w:szCs w:val="24"/>
                 <w:lang w:val="en-AU" w:eastAsia="en-GB"/>
               </w:rPr>
-              <w:t>Murray</w:t>
-            </w:r>
-            <w:r>
-              <w:rPr>
-                <w:rFonts w:ascii="Calibri" w:eastAsia="Times New Roman" w:hAnsi="Calibri" w:cs="Calibri"/>
-                <w:color w:val="000000"/>
-                <w:sz w:val="24"/>
-                <w:szCs w:val="24"/>
-                <w:lang w:val="en-AU" w:eastAsia="en-GB"/>
-              </w:rPr>
-              <w:t xml:space="preserve"> </w:t>
+              <w:t xml:space="preserve">Murray </w:t>
             </w:r>
             <w:r>
               <w:rPr>
@@ -2346,6 +2228,7 @@
           <w:sz w:val="24"/>
           <w:szCs w:val="24"/>
         </w:rPr>
+        <w:lastRenderedPageBreak/>
         <w:t xml:space="preserve">2.45pm </w:t>
       </w:r>
       <w:r>
@@ -2483,7 +2366,6 @@
           <w:sz w:val="24"/>
           <w:szCs w:val="24"/>
         </w:rPr>
-        <w:lastRenderedPageBreak/>
         <w:t>3</w:t>
       </w:r>
       <w:r>
@@ -2595,17 +2477,7 @@
                 <w:szCs w:val="24"/>
                 <w:lang w:val="en-AU" w:eastAsia="en-GB"/>
               </w:rPr>
-              <w:t>Katrina</w:t>
-            </w:r>
-            <w:r>
-              <w:rPr>
-                <w:rFonts w:ascii="Calibri" w:eastAsia="Times New Roman" w:hAnsi="Calibri" w:cs="Calibri"/>
-                <w:color w:val="000000"/>
-                <w:sz w:val="24"/>
-                <w:szCs w:val="24"/>
-                <w:lang w:val="en-AU" w:eastAsia="en-GB"/>
-              </w:rPr>
-              <w:t xml:space="preserve"> </w:t>
+              <w:t xml:space="preserve">Katrina </w:t>
             </w:r>
             <w:r>
               <w:rPr>
@@ -2747,17 +2619,7 @@
                 <w:szCs w:val="24"/>
                 <w:lang w:val="en-AU" w:eastAsia="en-GB"/>
               </w:rPr>
-              <w:t>Jane</w:t>
-            </w:r>
-            <w:r>
-              <w:rPr>
-                <w:rFonts w:ascii="Calibri" w:eastAsia="Times New Roman" w:hAnsi="Calibri" w:cs="Calibri"/>
-                <w:color w:val="000000"/>
-                <w:sz w:val="24"/>
-                <w:szCs w:val="24"/>
-                <w:lang w:val="en-AU" w:eastAsia="en-GB"/>
-              </w:rPr>
-              <w:t xml:space="preserve"> </w:t>
+              <w:t xml:space="preserve">Jane </w:t>
             </w:r>
             <w:r>
               <w:rPr>
@@ -2877,19 +2739,8 @@
                 <w:szCs w:val="24"/>
                 <w:lang w:val="en-AU" w:eastAsia="en-GB"/>
               </w:rPr>
-              <w:t>Tony</w:t>
-            </w:r>
-            <w:r>
-              <w:rPr>
-                <w:rFonts w:ascii="Calibri" w:eastAsia="Times New Roman" w:hAnsi="Calibri" w:cs="Calibri"/>
-                <w:color w:val="000000"/>
-                <w:sz w:val="24"/>
-                <w:szCs w:val="24"/>
-                <w:lang w:val="en-AU" w:eastAsia="en-GB"/>
-              </w:rPr>
-              <w:t xml:space="preserve"> </w:t>
-            </w:r>
-            <w:proofErr w:type="spellStart"/>
+              <w:t xml:space="preserve">Tony </w:t>
+            </w:r>
             <w:r>
               <w:rPr>
                 <w:rFonts w:ascii="Calibri" w:eastAsia="Times New Roman" w:hAnsi="Calibri" w:cs="Calibri"/>
@@ -2900,7 +2751,6 @@
               </w:rPr>
               <w:t>Naar</w:t>
             </w:r>
-            <w:proofErr w:type="spellEnd"/>
           </w:p>
         </w:tc>
         <w:tc>
@@ -2977,7 +2827,7 @@
     </w:tbl>
     <w:p/>
     <w:sectPr>
-      <w:headerReference w:type="default" r:id="rId10"/>
+      <w:headerReference w:type="default" r:id="rId11"/>
       <w:pgSz w:w="16838" w:h="11906" w:orient="landscape" w:code="9"/>
       <w:pgMar w:top="720" w:right="720" w:bottom="720" w:left="720" w:header="720" w:footer="851" w:gutter="0"/>
       <w:cols w:space="720"/>
@@ -5805,6 +5655,18 @@
       <w:lang w:val="en-AU" w:eastAsia="en-GB"/>
     </w:rPr>
   </w:style>
+  <w:style w:type="character" w:styleId="UnresolvedMention">
+    <w:name w:val="Unresolved Mention"/>
+    <w:basedOn w:val="DefaultParagraphFont"/>
+    <w:uiPriority w:val="99"/>
+    <w:semiHidden/>
+    <w:unhideWhenUsed/>
+    <w:rsid w:val="00D82B62"/>
+    <w:rPr>
+      <w:color w:val="605E5C"/>
+      <w:shd w:val="clear" w:color="auto" w:fill="E1DFDD"/>
+    </w:rPr>
+  </w:style>
 </w:styles>
 </file>
 

</xml_diff>